<commit_message>
leave some FIXME tags for Lin Yun to check tracing on multithread
</commit_message>
<xml_diff>
--- a/microbat-instrumentator.docx
+++ b/microbat-instrumentator.docx
@@ -169,14 +169,12 @@
     <w:p>
       <w:pPr>
         <w:pStyle w:val="Heading1"/>
-        <w:numPr>
-          <w:ilvl w:val="0"/>
-          <w:numId w:val="3"/>
-        </w:numPr>
         <w:rPr>
           <w:rFonts w:ascii="Arial" w:hAnsi="Arial" w:cs="Arial"/>
         </w:rPr>
       </w:pPr>
+      <w:bookmarkStart w:id="0" w:name="_GoBack"/>
+      <w:bookmarkEnd w:id="0"/>
       <w:r>
         <w:rPr>
           <w:rFonts w:ascii="Arial" w:hAnsi="Arial" w:cs="Arial"/>
@@ -894,8 +892,6 @@
         </w:rPr>
         <w:t>shutdown event to finalize our tracer.</w:t>
       </w:r>
-      <w:bookmarkStart w:id="0" w:name="_GoBack"/>
-      <w:bookmarkEnd w:id="0"/>
     </w:p>
     <w:p>
       <w:pPr>

</xml_diff>